<commit_message>
update things for presentaitn
</commit_message>
<xml_diff>
--- a/familiarity review/cit360_document_fluencyReviewNov22st.docx
+++ b/familiarity review/cit360_document_fluencyReviewNov22st.docx
@@ -148,10 +148,28 @@
         <w:rPr>
           <w:rFonts w:ascii="Calibri" w:hAnsi="Calibri" w:cs="Calibri"/>
         </w:rPr>
-        <w:t xml:space="preserve">This seems like a useful tool in helping make use of modern CPUs and also is handling the many threads that </w:t>
-      </w:r>
-      <w:bookmarkStart w:id="0" w:name="_GoBack"/>
-      <w:bookmarkEnd w:id="0"/>
+        <w:t xml:space="preserve">This seems like a useful tool in helping make use of modern CPUs </w:t>
+      </w:r>
+      <w:proofErr w:type="gramStart"/>
+      <w:r>
+        <w:rPr>
+          <w:rFonts w:ascii="Calibri" w:hAnsi="Calibri" w:cs="Calibri"/>
+        </w:rPr>
+        <w:t>and also</w:t>
+      </w:r>
+      <w:proofErr w:type="gramEnd"/>
+      <w:r>
+        <w:rPr>
+          <w:rFonts w:ascii="Calibri" w:hAnsi="Calibri" w:cs="Calibri"/>
+        </w:rPr>
+        <w:t xml:space="preserve"> is handling the many threads that </w:t>
+      </w:r>
+      <w:r>
+        <w:rPr>
+          <w:rFonts w:ascii="Calibri" w:hAnsi="Calibri" w:cs="Calibri"/>
+        </w:rPr>
+        <w:t>can be needed when many users are accessing the same interface.</w:t>
+      </w:r>
     </w:p>
     <w:p>
       <w:pPr>
@@ -260,7 +278,7 @@
           </w:tcPr>
           <w:p>
             <w:r>
-              <w:t>Example_1.pdf</w:t>
+              <w:t>Multithread.java</w:t>
             </w:r>
           </w:p>
         </w:tc>
@@ -269,17 +287,12 @@
             <w:tcW w:w="5040" w:type="dxa"/>
           </w:tcPr>
           <w:p>
-            <w:hyperlink r:id="rId6" w:history="1">
-              <w:r>
-                <w:rPr>
-                  <w:rStyle w:val="Hyperlink"/>
-                  <w:rFonts w:ascii="Calibri" w:hAnsi="Calibri" w:cs="Calibri"/>
-                </w:rPr>
-                <w:t>https://github.com/ireland-isaac/isaac-ireland.github.io/blob/master/familiarity%20review/UseCase/</w:t>
-              </w:r>
-            </w:hyperlink>
-            <w:r>
-              <w:t xml:space="preserve"> </w:t>
+            <w:r>
+              <w:rPr>
+                <w:rStyle w:val="Hyperlink"/>
+                <w:rFonts w:ascii="Calibri" w:hAnsi="Calibri" w:cs="Calibri"/>
+              </w:rPr>
+              <w:t>https://github.com/ireland-isaac/isaac-ireland.github.io/blob/master/familiarity%20review/threading/Multithread.java</w:t>
             </w:r>
           </w:p>
         </w:tc>
@@ -289,7 +302,7 @@
           </w:tcPr>
           <w:p>
             <w:r>
-              <w:t>A Diagram showing chess</w:t>
+              <w:t>Showing threading</w:t>
             </w:r>
           </w:p>
         </w:tc>
@@ -311,7 +324,7 @@
           </w:tcPr>
           <w:p>
             <w:r>
-              <w:t>useCaseExplenation.pdf</w:t>
+              <w:t>ThreadA.java</w:t>
             </w:r>
           </w:p>
         </w:tc>
@@ -320,15 +333,13 @@
             <w:tcW w:w="5040" w:type="dxa"/>
           </w:tcPr>
           <w:p>
-            <w:hyperlink r:id="rId7" w:history="1">
-              <w:r>
-                <w:rPr>
-                  <w:rStyle w:val="Hyperlink"/>
-                  <w:rFonts w:ascii="Calibri" w:hAnsi="Calibri" w:cs="Calibri"/>
-                </w:rPr>
-                <w:t>https://github.com/ireland-isaac/isaac-ireland.github.io/blob/master/familiarity%20review/UseCase/</w:t>
-              </w:r>
-            </w:hyperlink>
+            <w:r>
+              <w:rPr>
+                <w:rStyle w:val="Hyperlink"/>
+                <w:rFonts w:ascii="Calibri" w:hAnsi="Calibri" w:cs="Calibri"/>
+              </w:rPr>
+              <w:t>https://github.com/ireland-isaac/isaac-ireland.github.io/blob/master/familiarity%20review/threading/threadA.java</w:t>
+            </w:r>
           </w:p>
         </w:tc>
         <w:tc>
@@ -337,7 +348,7 @@
           </w:tcPr>
           <w:p>
             <w:r>
-              <w:t>Describes use case objects</w:t>
+              <w:t>Further manipulation of threading</w:t>
             </w:r>
           </w:p>
         </w:tc>
@@ -348,6 +359,118 @@
           <w:p>
             <w:r>
               <w:t>Mine</w:t>
+            </w:r>
+          </w:p>
+        </w:tc>
+      </w:tr>
+      <w:tr>
+        <w:tc>
+          <w:tcPr>
+            <w:tcW w:w="1435" w:type="dxa"/>
+          </w:tcPr>
+          <w:p>
+            <w:r>
+              <w:t>Threadsless.java</w:t>
+            </w:r>
+          </w:p>
+        </w:tc>
+        <w:tc>
+          <w:tcPr>
+            <w:tcW w:w="5040" w:type="dxa"/>
+          </w:tcPr>
+          <w:p>
+            <w:pPr>
+              <w:rPr>
+                <w:rStyle w:val="Hyperlink"/>
+                <w:rFonts w:ascii="Calibri" w:hAnsi="Calibri" w:cs="Calibri"/>
+              </w:rPr>
+            </w:pPr>
+            <w:r>
+              <w:rPr>
+                <w:rStyle w:val="Hyperlink"/>
+                <w:rFonts w:ascii="Calibri" w:hAnsi="Calibri" w:cs="Calibri"/>
+              </w:rPr>
+              <w:t>https://github.com/ireland-isaac/isaac-ireland.github.io/blob/master/familiarity%20review/threading/threadless.java</w:t>
+            </w:r>
+          </w:p>
+        </w:tc>
+        <w:tc>
+          <w:tcPr>
+            <w:tcW w:w="1970" w:type="dxa"/>
+          </w:tcPr>
+          <w:p>
+            <w:r>
+              <w:t>There is a timer on this, it shows 21 mil (</w:t>
+            </w:r>
+            <w:proofErr w:type="spellStart"/>
+            <w:r>
+              <w:t>threadA</w:t>
+            </w:r>
+            <w:proofErr w:type="spellEnd"/>
+            <w:r>
+              <w:t xml:space="preserve"> does it in 5)</w:t>
+            </w:r>
+          </w:p>
+        </w:tc>
+        <w:tc>
+          <w:tcPr>
+            <w:tcW w:w="905" w:type="dxa"/>
+          </w:tcPr>
+          <w:p>
+            <w:r>
+              <w:t>Mine</w:t>
+            </w:r>
+          </w:p>
+        </w:tc>
+      </w:tr>
+      <w:tr>
+        <w:tc>
+          <w:tcPr>
+            <w:tcW w:w="1435" w:type="dxa"/>
+          </w:tcPr>
+          <w:p>
+            <w:r>
+              <w:t>Thread-executables.runnables.docx</w:t>
+            </w:r>
+          </w:p>
+        </w:tc>
+        <w:tc>
+          <w:tcPr>
+            <w:tcW w:w="5040" w:type="dxa"/>
+          </w:tcPr>
+          <w:p>
+            <w:pPr>
+              <w:rPr>
+                <w:rStyle w:val="Hyperlink"/>
+                <w:rFonts w:ascii="Calibri" w:hAnsi="Calibri" w:cs="Calibri"/>
+              </w:rPr>
+            </w:pPr>
+            <w:r>
+              <w:rPr>
+                <w:rStyle w:val="Hyperlink"/>
+                <w:rFonts w:ascii="Calibri" w:hAnsi="Calibri" w:cs="Calibri"/>
+              </w:rPr>
+              <w:t>https://github.com/ireland-isaac/isaac-ireland.github.io/blob/master/familiarity%20review/threading/thread-executables-runnables.docx</w:t>
+            </w:r>
+          </w:p>
+        </w:tc>
+        <w:tc>
+          <w:tcPr>
+            <w:tcW w:w="1970" w:type="dxa"/>
+          </w:tcPr>
+          <w:p>
+            <w:r>
+              <w:t>An explanation of what I understand and can do</w:t>
+            </w:r>
+          </w:p>
+        </w:tc>
+        <w:tc>
+          <w:tcPr>
+            <w:tcW w:w="905" w:type="dxa"/>
+          </w:tcPr>
+          <w:p>
+            <w:r>
+              <w:t>My write up</w:t>
             </w:r>
           </w:p>
         </w:tc>
@@ -368,6 +491,12 @@
         </w:rPr>
         <w:t xml:space="preserve"> </w:t>
       </w:r>
+      <w:r>
+        <w:rPr>
+          <w:sz w:val="28"/>
+        </w:rPr>
+        <w:t>Servlets</w:t>
+      </w:r>
     </w:p>
     <w:p>
       <w:pPr>
@@ -394,7 +523,7 @@
           <w:color w:val="191919"/>
           <w:szCs w:val="32"/>
         </w:rPr>
-        <w:t>Supporting Documents that show how various use case diagrams interact. Shows ideal, and less ideal paths.</w:t>
+        <w:t>This one gave me the most trouble, and I had to install a different coding base, since my last one just would not comply. Ended up spending 3+ weeks with help and all before I got something to work.</w:t>
       </w:r>
     </w:p>
     <w:p>
@@ -421,9 +550,6 @@
       <w:r>
         <w:t xml:space="preserve"> </w:t>
       </w:r>
-      <w:r>
-        <w:t>https://www.youtube.com/watch?v=lG5PcZW9e98</w:t>
-      </w:r>
     </w:p>
     <w:p>
       <w:r>
@@ -438,27 +564,6 @@
           <w:sz w:val="28"/>
         </w:rPr>
         <w:t xml:space="preserve"> </w:t>
-      </w:r>
-      <w:r>
-        <w:rPr>
-          <w:sz w:val="28"/>
-        </w:rPr>
-        <w:t>22:00 (I presented it with use case diagrams)</w:t>
-      </w:r>
-    </w:p>
-    <w:p>
-      <w:r>
-        <w:rPr>
-          <w:b/>
-          <w:sz w:val="28"/>
-        </w:rPr>
-        <w:t>Also Integrated with:</w:t>
-      </w:r>
-      <w:r>
-        <w:t xml:space="preserve"> Use case </w:t>
-      </w:r>
-      <w:r>
-        <w:t>documents</w:t>
       </w:r>
     </w:p>
     <w:p>
@@ -469,7 +574,7 @@
     <w:tbl>
       <w:tblPr>
         <w:tblStyle w:val="TableGrid"/>
-        <w:tblW w:w="0" w:type="auto"/>
+        <w:tblW w:w="10075" w:type="dxa"/>
         <w:tblLayout w:type="fixed"/>
         <w:tblLook w:val="04A0" w:firstRow="1" w:lastRow="0" w:firstColumn="1" w:lastColumn="0" w:noHBand="0" w:noVBand="1"/>
       </w:tblPr>
@@ -477,7 +582,7 @@
         <w:gridCol w:w="1940"/>
         <w:gridCol w:w="4805"/>
         <w:gridCol w:w="1652"/>
-        <w:gridCol w:w="953"/>
+        <w:gridCol w:w="1678"/>
       </w:tblGrid>
       <w:tr>
         <w:tc>
@@ -542,7 +647,7 @@
         </w:tc>
         <w:tc>
           <w:tcPr>
-            <w:tcW w:w="953" w:type="dxa"/>
+            <w:tcW w:w="1678" w:type="dxa"/>
             <w:shd w:val="clear" w:color="auto" w:fill="D9D9D9" w:themeFill="background1" w:themeFillShade="D9"/>
           </w:tcPr>
           <w:p>
@@ -568,6 +673,7 @@
           </w:tcPr>
           <w:p>
             <w:r>
+              <w:lastRenderedPageBreak/>
               <w:t>UseCaseDocument.docx</w:t>
             </w:r>
           </w:p>
@@ -588,6 +694,17 @@
               </w:rPr>
               <w:t>https://github.com/ireland-isaac/isaac-ireland.github.io/blob/master/familiarity%20review/UseCase/</w:t>
             </w:r>
+            <w:r>
+              <w:rPr>
+                <w:rFonts w:ascii="Calibri" w:hAnsi="Calibri" w:cs="Calibri"/>
+                <w:b/>
+                <w:bCs/>
+                <w:color w:val="0000E9"/>
+                <w:szCs w:val="32"/>
+                <w:u w:val="single" w:color="0000E9"/>
+              </w:rPr>
+              <w:t>UseCaseDocument.docx</w:t>
+            </w:r>
           </w:p>
         </w:tc>
         <w:tc>
@@ -596,17 +713,77 @@
           </w:tcPr>
           <w:p>
             <w:r>
-              <w:t>This is the class being tested</w:t>
-            </w:r>
-          </w:p>
-        </w:tc>
-        <w:tc>
-          <w:tcPr>
-            <w:tcW w:w="953" w:type="dxa"/>
-          </w:tcPr>
-          <w:p>
-            <w:r>
-              <w:t>Mine</w:t>
+              <w:t>Description of knowledge</w:t>
+            </w:r>
+          </w:p>
+        </w:tc>
+        <w:tc>
+          <w:tcPr>
+            <w:tcW w:w="1678" w:type="dxa"/>
+          </w:tcPr>
+          <w:p>
+            <w:r>
+              <w:t xml:space="preserve"> </w:t>
+            </w:r>
+          </w:p>
+        </w:tc>
+      </w:tr>
+      <w:tr>
+        <w:tc>
+          <w:tcPr>
+            <w:tcW w:w="1940" w:type="dxa"/>
+          </w:tcPr>
+          <w:p>
+            <w:r>
+              <w:t>HelloWorldServlet.java</w:t>
+            </w:r>
+          </w:p>
+        </w:tc>
+        <w:tc>
+          <w:tcPr>
+            <w:tcW w:w="4805" w:type="dxa"/>
+          </w:tcPr>
+          <w:p>
+            <w:pPr>
+              <w:rPr>
+                <w:rFonts w:ascii="Calibri" w:hAnsi="Calibri" w:cs="Calibri"/>
+                <w:b/>
+                <w:bCs/>
+                <w:color w:val="0000E9"/>
+                <w:szCs w:val="32"/>
+                <w:u w:val="single" w:color="0000E9"/>
+              </w:rPr>
+            </w:pPr>
+            <w:r>
+              <w:rPr>
+                <w:rFonts w:ascii="Calibri" w:hAnsi="Calibri" w:cs="Calibri"/>
+                <w:b/>
+                <w:bCs/>
+                <w:color w:val="0000E9"/>
+                <w:szCs w:val="32"/>
+                <w:u w:val="single" w:color="0000E9"/>
+              </w:rPr>
+              <w:t>https://github.com/ireland-isaac/isaac-ireland.github.io/tree/master/familiarity%20review/Servlets/netbeansCode/HelloWorldServlet</w:t>
+            </w:r>
+          </w:p>
+        </w:tc>
+        <w:tc>
+          <w:tcPr>
+            <w:tcW w:w="1652" w:type="dxa"/>
+          </w:tcPr>
+          <w:p>
+            <w:r>
+              <w:t>This should pull simple website that has can be dynamic</w:t>
+            </w:r>
+          </w:p>
+        </w:tc>
+        <w:tc>
+          <w:tcPr>
+            <w:tcW w:w="1678" w:type="dxa"/>
+          </w:tcPr>
+          <w:p>
+            <w:r>
+              <w:t>Sandbox + my site</w:t>
             </w:r>
           </w:p>
         </w:tc>
@@ -622,10 +799,19 @@
           <w:b/>
           <w:sz w:val="28"/>
         </w:rPr>
-        <w:t>Diagram</w:t>
-      </w:r>
-      <w:r>
-        <w:t xml:space="preserve">: </w:t>
+        <w:t>Coding Topic:</w:t>
+      </w:r>
+      <w:r>
+        <w:rPr>
+          <w:sz w:val="28"/>
+        </w:rPr>
+        <w:t xml:space="preserve"> </w:t>
+      </w:r>
+      <w:r>
+        <w:rPr>
+          <w:sz w:val="28"/>
+        </w:rPr>
+        <w:t>JSON</w:t>
       </w:r>
     </w:p>
     <w:p>
@@ -634,55 +820,77 @@
           <w:b/>
           <w:sz w:val="28"/>
         </w:rPr>
-        <w:lastRenderedPageBreak/>
         <w:t>Description of Understanding:</w:t>
       </w:r>
       <w:r>
         <w:rPr>
-          <w:b/>
           <w:sz w:val="28"/>
         </w:rPr>
         <w:t xml:space="preserve"> </w:t>
+      </w:r>
+      <w:r>
+        <w:rPr>
+          <w:sz w:val="28"/>
+        </w:rPr>
+        <w:t xml:space="preserve">JSON is a </w:t>
+      </w:r>
+      <w:proofErr w:type="spellStart"/>
+      <w:r>
+        <w:rPr>
+          <w:sz w:val="28"/>
+        </w:rPr>
+        <w:t>javascript</w:t>
+      </w:r>
+      <w:proofErr w:type="spellEnd"/>
+      <w:r>
+        <w:rPr>
+          <w:sz w:val="28"/>
+        </w:rPr>
+        <w:t xml:space="preserve"> based universal object </w:t>
+      </w:r>
+      <w:proofErr w:type="spellStart"/>
+      <w:r>
+        <w:rPr>
+          <w:sz w:val="28"/>
+        </w:rPr>
+        <w:t>notantion</w:t>
+      </w:r>
+      <w:proofErr w:type="spellEnd"/>
+      <w:r>
+        <w:rPr>
+          <w:sz w:val="28"/>
+        </w:rPr>
+        <w:t>. It’s designed so things like websites can grab data and reliably make them into something more useful.</w:t>
+      </w:r>
+      <w:r>
+        <w:rPr>
+          <w:sz w:val="21"/>
+        </w:rPr>
+        <w:t xml:space="preserve"> All sandbox code was written by me in parallel to a tutorial. This allows for objects to be created and passed on to other programs using a universal methodology. I have a CNC that I am borrowing and the code it uses to communicate with the computer is JSON. </w:t>
       </w:r>
     </w:p>
     <w:p>
-      <w:r>
-        <w:rPr>
-          <w:b/>
-          <w:sz w:val="28"/>
-        </w:rPr>
-        <w:t>Teaching Video</w:t>
-      </w:r>
-      <w:r>
-        <w:rPr>
-          <w:b/>
-          <w:sz w:val="28"/>
-        </w:rPr>
-        <w:t>:</w:t>
-      </w:r>
-      <w:r>
-        <w:rPr>
-          <w:sz w:val="28"/>
-        </w:rPr>
-        <w:t xml:space="preserve"> </w:t>
-      </w:r>
+      <w:pPr>
+        <w:jc w:val="center"/>
+      </w:pPr>
     </w:p>
-    <w:p/>
     <w:tbl>
       <w:tblPr>
         <w:tblStyle w:val="TableGrid"/>
-        <w:tblW w:w="0" w:type="auto"/>
+        <w:tblW w:w="9895" w:type="dxa"/>
+        <w:tblLayout w:type="fixed"/>
         <w:tblLook w:val="04A0" w:firstRow="1" w:lastRow="0" w:firstColumn="1" w:lastColumn="0" w:noHBand="0" w:noVBand="1"/>
       </w:tblPr>
       <w:tblGrid>
-        <w:gridCol w:w="5565"/>
-        <w:gridCol w:w="2069"/>
-        <w:gridCol w:w="1716"/>
+        <w:gridCol w:w="2155"/>
+        <w:gridCol w:w="4590"/>
+        <w:gridCol w:w="1652"/>
+        <w:gridCol w:w="1498"/>
       </w:tblGrid>
       <w:tr>
         <w:tc>
           <w:tcPr>
-            <w:tcW w:w="5565" w:type="dxa"/>
+            <w:tcW w:w="2155" w:type="dxa"/>
             <w:shd w:val="clear" w:color="auto" w:fill="D9D9D9" w:themeFill="background1" w:themeFillShade="D9"/>
           </w:tcPr>
           <w:p>
@@ -702,7 +910,7 @@
         </w:tc>
         <w:tc>
           <w:tcPr>
-            <w:tcW w:w="2069" w:type="dxa"/>
+            <w:tcW w:w="4590" w:type="dxa"/>
             <w:shd w:val="clear" w:color="auto" w:fill="D9D9D9" w:themeFill="background1" w:themeFillShade="D9"/>
           </w:tcPr>
           <w:p>
@@ -716,13 +924,13 @@
               <w:rPr>
                 <w:b/>
               </w:rPr>
-              <w:t>What should I be looking for?</w:t>
-            </w:r>
-          </w:p>
-        </w:tc>
-        <w:tc>
-          <w:tcPr>
-            <w:tcW w:w="1716" w:type="dxa"/>
+              <w:t>Git Link</w:t>
+            </w:r>
+          </w:p>
+        </w:tc>
+        <w:tc>
+          <w:tcPr>
+            <w:tcW w:w="1652" w:type="dxa"/>
             <w:shd w:val="clear" w:color="auto" w:fill="D9D9D9" w:themeFill="background1" w:themeFillShade="D9"/>
           </w:tcPr>
           <w:p>
@@ -736,9 +944,15 @@
               <w:rPr>
                 <w:b/>
               </w:rPr>
-              <w:t>Example</w:t>
-            </w:r>
-          </w:p>
+              <w:t>What should I be looking for?</w:t>
+            </w:r>
+          </w:p>
+        </w:tc>
+        <w:tc>
+          <w:tcPr>
+            <w:tcW w:w="1498" w:type="dxa"/>
+            <w:shd w:val="clear" w:color="auto" w:fill="D9D9D9" w:themeFill="background1" w:themeFillShade="D9"/>
+          </w:tcPr>
           <w:p>
             <w:pPr>
               <w:jc w:val="center"/>
@@ -750,7 +964,7 @@
               <w:rPr>
                 <w:b/>
               </w:rPr>
-              <w:t>Or Your code?</w:t>
+              <w:t>Sandbox or Your code?</w:t>
             </w:r>
           </w:p>
         </w:tc>
@@ -758,40 +972,531 @@
       <w:tr>
         <w:tc>
           <w:tcPr>
-            <w:tcW w:w="5565" w:type="dxa"/>
-          </w:tcPr>
-          <w:p>
-            <w:r>
-              <w:rPr>
-                <w:rFonts w:ascii="Helvetica" w:hAnsi="Helvetica" w:cs="Helvetica"/>
-              </w:rPr>
-              <w:t xml:space="preserve"> </w:t>
-            </w:r>
-          </w:p>
-        </w:tc>
-        <w:tc>
-          <w:tcPr>
-            <w:tcW w:w="2069" w:type="dxa"/>
-          </w:tcPr>
-          <w:p>
-            <w:r>
-              <w:t xml:space="preserve"> </w:t>
-            </w:r>
-          </w:p>
-        </w:tc>
-        <w:tc>
-          <w:tcPr>
-            <w:tcW w:w="1716" w:type="dxa"/>
-          </w:tcPr>
-          <w:p>
-            <w:r>
-              <w:t xml:space="preserve"> </w:t>
+            <w:tcW w:w="2155" w:type="dxa"/>
+          </w:tcPr>
+          <w:p>
+            <w:r>
+              <w:t>JSON.docx</w:t>
+            </w:r>
+          </w:p>
+        </w:tc>
+        <w:tc>
+          <w:tcPr>
+            <w:tcW w:w="4590" w:type="dxa"/>
+          </w:tcPr>
+          <w:p>
+            <w:r>
+              <w:t>https://github.com/ireland-isaac/isaac-ireland.github.io/blob/master/JSON/JSON.docx</w:t>
+            </w:r>
+          </w:p>
+        </w:tc>
+        <w:tc>
+          <w:tcPr>
+            <w:tcW w:w="1652" w:type="dxa"/>
+          </w:tcPr>
+          <w:p>
+            <w:r>
+              <w:t xml:space="preserve">Description of </w:t>
+            </w:r>
+            <w:proofErr w:type="spellStart"/>
+            <w:r>
+              <w:t>knowldge</w:t>
+            </w:r>
+            <w:proofErr w:type="spellEnd"/>
+          </w:p>
+        </w:tc>
+        <w:tc>
+          <w:tcPr>
+            <w:tcW w:w="1498" w:type="dxa"/>
+          </w:tcPr>
+          <w:p/>
+        </w:tc>
+      </w:tr>
+      <w:tr>
+        <w:tc>
+          <w:tcPr>
+            <w:tcW w:w="2155" w:type="dxa"/>
+          </w:tcPr>
+          <w:p>
+            <w:r>
+              <w:t>JSONExercise.java</w:t>
+            </w:r>
+          </w:p>
+        </w:tc>
+        <w:tc>
+          <w:tcPr>
+            <w:tcW w:w="4590" w:type="dxa"/>
+          </w:tcPr>
+          <w:p>
+            <w:r>
+              <w:t>https://github.com/ireland-isaac/isaac-ireland.github.io/blob/master/JSON/JSONexercise.java</w:t>
+            </w:r>
+          </w:p>
+        </w:tc>
+        <w:tc>
+          <w:tcPr>
+            <w:tcW w:w="1652" w:type="dxa"/>
+          </w:tcPr>
+          <w:p>
+            <w:r>
+              <w:t>Simple java program to create JSON string</w:t>
+            </w:r>
+          </w:p>
+        </w:tc>
+        <w:tc>
+          <w:tcPr>
+            <w:tcW w:w="1498" w:type="dxa"/>
+          </w:tcPr>
+          <w:p>
+            <w:r>
+              <w:t>sandbox</w:t>
+            </w:r>
+          </w:p>
+        </w:tc>
+      </w:tr>
+      <w:tr>
+        <w:tc>
+          <w:tcPr>
+            <w:tcW w:w="2155" w:type="dxa"/>
+          </w:tcPr>
+          <w:p>
+            <w:r>
+              <w:t>JSONExercise1.java</w:t>
+            </w:r>
+          </w:p>
+        </w:tc>
+        <w:tc>
+          <w:tcPr>
+            <w:tcW w:w="4590" w:type="dxa"/>
+          </w:tcPr>
+          <w:p>
+            <w:r>
+              <w:t>https://github.com/ireland-isaac/isaac-ireland.github.io/blob/master/JSON/JSONExercise1.java</w:t>
+            </w:r>
+          </w:p>
+        </w:tc>
+        <w:tc>
+          <w:tcPr>
+            <w:tcW w:w="1652" w:type="dxa"/>
+          </w:tcPr>
+          <w:p>
+            <w:r>
+              <w:t>Creates a JSON array</w:t>
+            </w:r>
+          </w:p>
+        </w:tc>
+        <w:tc>
+          <w:tcPr>
+            <w:tcW w:w="1498" w:type="dxa"/>
+          </w:tcPr>
+          <w:p>
+            <w:r>
+              <w:t>sandbox</w:t>
+            </w:r>
+          </w:p>
+        </w:tc>
+      </w:tr>
+      <w:tr>
+        <w:tc>
+          <w:tcPr>
+            <w:tcW w:w="2155" w:type="dxa"/>
+          </w:tcPr>
+          <w:p>
+            <w:r>
+              <w:t>Heros.html</w:t>
+            </w:r>
+          </w:p>
+        </w:tc>
+        <w:tc>
+          <w:tcPr>
+            <w:tcW w:w="4590" w:type="dxa"/>
+          </w:tcPr>
+          <w:p>
+            <w:r>
+              <w:t>https://github.com/ireland-isaac/isaac-ireland.github.io/blob/master/JSON/heros.html</w:t>
+            </w:r>
+          </w:p>
+        </w:tc>
+        <w:tc>
+          <w:tcPr>
+            <w:tcW w:w="1652" w:type="dxa"/>
+          </w:tcPr>
+          <w:p>
+            <w:r>
+              <w:t>JSON used in HTML application.</w:t>
+            </w:r>
+          </w:p>
+        </w:tc>
+        <w:tc>
+          <w:tcPr>
+            <w:tcW w:w="1498" w:type="dxa"/>
+          </w:tcPr>
+          <w:p>
+            <w:r>
+              <w:t>Made for CIT230 class.</w:t>
+            </w:r>
+          </w:p>
+        </w:tc>
+      </w:tr>
+      <w:tr>
+        <w:tc>
+          <w:tcPr>
+            <w:tcW w:w="2155" w:type="dxa"/>
+          </w:tcPr>
+          <w:p>
+            <w:r>
+              <w:t>JSONRead.java</w:t>
+            </w:r>
+          </w:p>
+        </w:tc>
+        <w:tc>
+          <w:tcPr>
+            <w:tcW w:w="4590" w:type="dxa"/>
+          </w:tcPr>
+          <w:p>
+            <w:r>
+              <w:t>https://github.com/ireland-isaac/isaac-ireland.github.io/blob/master/JSON/JSONRead.java</w:t>
+            </w:r>
+          </w:p>
+        </w:tc>
+        <w:tc>
+          <w:tcPr>
+            <w:tcW w:w="1652" w:type="dxa"/>
+          </w:tcPr>
+          <w:p>
+            <w:r>
+              <w:t>Example of creating json and reading it</w:t>
+            </w:r>
+          </w:p>
+        </w:tc>
+        <w:tc>
+          <w:tcPr>
+            <w:tcW w:w="1498" w:type="dxa"/>
+          </w:tcPr>
+          <w:p>
+            <w:r>
+              <w:t>Sandbox</w:t>
             </w:r>
           </w:p>
         </w:tc>
       </w:tr>
     </w:tbl>
     <w:p/>
+    <w:p/>
+    <w:p>
+      <w:r>
+        <w:rPr>
+          <w:b/>
+          <w:sz w:val="28"/>
+        </w:rPr>
+        <w:t>Coding Topic:</w:t>
+      </w:r>
+      <w:r>
+        <w:rPr>
+          <w:sz w:val="28"/>
+        </w:rPr>
+        <w:t xml:space="preserve"> </w:t>
+      </w:r>
+      <w:r>
+        <w:rPr>
+          <w:sz w:val="28"/>
+        </w:rPr>
+        <w:t>UML State Diagrams and Sequence Diagrams</w:t>
+      </w:r>
+    </w:p>
+    <w:p>
+      <w:pPr>
+        <w:rPr>
+          <w:sz w:val="21"/>
+        </w:rPr>
+      </w:pPr>
+      <w:r>
+        <w:rPr>
+          <w:b/>
+          <w:sz w:val="28"/>
+        </w:rPr>
+        <w:lastRenderedPageBreak/>
+        <w:t>Description of Understanding:</w:t>
+      </w:r>
+      <w:r>
+        <w:rPr>
+          <w:sz w:val="28"/>
+        </w:rPr>
+        <w:t xml:space="preserve"> </w:t>
+      </w:r>
+      <w:r>
+        <w:rPr>
+          <w:rFonts w:ascii="Calibri" w:hAnsi="Calibri" w:cs="Calibri"/>
+          <w:color w:val="191919"/>
+          <w:szCs w:val="32"/>
+        </w:rPr>
+        <w:t>This one gave me the most trouble, and I had to install a different coding base, since my last one just would not comply. Ended up spending 3+ weeks with help and all before I got something to work.</w:t>
+      </w:r>
+    </w:p>
+    <w:p>
+      <w:r>
+        <w:rPr>
+          <w:b/>
+          <w:sz w:val="28"/>
+        </w:rPr>
+        <w:t>Related to Use case diagrams and documents</w:t>
+      </w:r>
+      <w:r>
+        <w:rPr>
+          <w:b/>
+        </w:rPr>
+        <w:t xml:space="preserve">: </w:t>
+      </w:r>
+      <w:r>
+        <w:rPr>
+          <w:rFonts w:ascii="Calibri" w:hAnsi="Calibri" w:cs="Calibri"/>
+          <w:b/>
+        </w:rPr>
+        <w:t> </w:t>
+      </w:r>
+      <w:r>
+        <w:t>many of the UML principles stated in Use case diagrams/documents are seen in these two, I simplified my notes not to repeat the redundancies, but a link below to the folder will be posted if you need to see my work there.</w:t>
+      </w:r>
+    </w:p>
+    <w:p>
+      <w:r>
+        <w:rPr>
+          <w:b/>
+          <w:sz w:val="28"/>
+        </w:rPr>
+        <w:t>Starting at:</w:t>
+      </w:r>
+      <w:r>
+        <w:rPr>
+          <w:sz w:val="28"/>
+        </w:rPr>
+        <w:t xml:space="preserve"> </w:t>
+      </w:r>
+    </w:p>
+    <w:p>
+      <w:pPr>
+        <w:jc w:val="center"/>
+      </w:pPr>
+    </w:p>
+    <w:tbl>
+      <w:tblPr>
+        <w:tblStyle w:val="TableGrid"/>
+        <w:tblW w:w="10075" w:type="dxa"/>
+        <w:tblLayout w:type="fixed"/>
+        <w:tblLook w:val="04A0" w:firstRow="1" w:lastRow="0" w:firstColumn="1" w:lastColumn="0" w:noHBand="0" w:noVBand="1"/>
+      </w:tblPr>
+      <w:tblGrid>
+        <w:gridCol w:w="1940"/>
+        <w:gridCol w:w="4805"/>
+        <w:gridCol w:w="1652"/>
+        <w:gridCol w:w="1678"/>
+      </w:tblGrid>
+      <w:tr>
+        <w:tc>
+          <w:tcPr>
+            <w:tcW w:w="1940" w:type="dxa"/>
+            <w:shd w:val="clear" w:color="auto" w:fill="D9D9D9" w:themeFill="background1" w:themeFillShade="D9"/>
+          </w:tcPr>
+          <w:p>
+            <w:pPr>
+              <w:jc w:val="center"/>
+              <w:rPr>
+                <w:b/>
+              </w:rPr>
+            </w:pPr>
+            <w:r>
+              <w:rPr>
+                <w:b/>
+              </w:rPr>
+              <w:t>File</w:t>
+            </w:r>
+          </w:p>
+        </w:tc>
+        <w:tc>
+          <w:tcPr>
+            <w:tcW w:w="4805" w:type="dxa"/>
+            <w:shd w:val="clear" w:color="auto" w:fill="D9D9D9" w:themeFill="background1" w:themeFillShade="D9"/>
+          </w:tcPr>
+          <w:p>
+            <w:pPr>
+              <w:jc w:val="center"/>
+              <w:rPr>
+                <w:b/>
+              </w:rPr>
+            </w:pPr>
+            <w:r>
+              <w:rPr>
+                <w:b/>
+              </w:rPr>
+              <w:t>Git Link</w:t>
+            </w:r>
+          </w:p>
+        </w:tc>
+        <w:tc>
+          <w:tcPr>
+            <w:tcW w:w="1652" w:type="dxa"/>
+            <w:shd w:val="clear" w:color="auto" w:fill="D9D9D9" w:themeFill="background1" w:themeFillShade="D9"/>
+          </w:tcPr>
+          <w:p>
+            <w:pPr>
+              <w:jc w:val="center"/>
+              <w:rPr>
+                <w:b/>
+              </w:rPr>
+            </w:pPr>
+            <w:r>
+              <w:rPr>
+                <w:b/>
+              </w:rPr>
+              <w:t>What should I be looking for?</w:t>
+            </w:r>
+          </w:p>
+        </w:tc>
+        <w:tc>
+          <w:tcPr>
+            <w:tcW w:w="1678" w:type="dxa"/>
+            <w:shd w:val="clear" w:color="auto" w:fill="D9D9D9" w:themeFill="background1" w:themeFillShade="D9"/>
+          </w:tcPr>
+          <w:p>
+            <w:pPr>
+              <w:jc w:val="center"/>
+              <w:rPr>
+                <w:b/>
+              </w:rPr>
+            </w:pPr>
+            <w:r>
+              <w:rPr>
+                <w:b/>
+              </w:rPr>
+              <w:t>Sandbox or Your code?</w:t>
+            </w:r>
+          </w:p>
+        </w:tc>
+      </w:tr>
+      <w:tr>
+        <w:tc>
+          <w:tcPr>
+            <w:tcW w:w="1940" w:type="dxa"/>
+          </w:tcPr>
+          <w:p>
+            <w:r>
+              <w:t>Folder is of another section that covers many principals</w:t>
+            </w:r>
+          </w:p>
+        </w:tc>
+        <w:tc>
+          <w:tcPr>
+            <w:tcW w:w="4805" w:type="dxa"/>
+          </w:tcPr>
+          <w:p>
+            <w:r>
+              <w:rPr>
+                <w:rFonts w:ascii="Calibri" w:hAnsi="Calibri" w:cs="Calibri"/>
+                <w:b/>
+                <w:bCs/>
+                <w:color w:val="0000E9"/>
+                <w:szCs w:val="32"/>
+                <w:u w:val="single" w:color="0000E9"/>
+              </w:rPr>
+              <w:t>https://github.com/ireland-isaac/isaac-ireland.github.io/blob/master/familiarity%20review/</w:t>
+            </w:r>
+            <w:r>
+              <w:rPr>
+                <w:rFonts w:ascii="Calibri" w:hAnsi="Calibri" w:cs="Calibri"/>
+                <w:b/>
+                <w:bCs/>
+                <w:color w:val="0000E9"/>
+                <w:szCs w:val="32"/>
+                <w:u w:val="single" w:color="0000E9"/>
+              </w:rPr>
+              <w:t>UseCase/</w:t>
+            </w:r>
+            <w:bookmarkStart w:id="0" w:name="_GoBack"/>
+            <w:bookmarkEnd w:id="0"/>
+          </w:p>
+        </w:tc>
+        <w:tc>
+          <w:tcPr>
+            <w:tcW w:w="1652" w:type="dxa"/>
+          </w:tcPr>
+          <w:p>
+            <w:r>
+              <w:t>I treated the State/sequence diagrams as an extension of this folder</w:t>
+            </w:r>
+          </w:p>
+        </w:tc>
+        <w:tc>
+          <w:tcPr>
+            <w:tcW w:w="1678" w:type="dxa"/>
+          </w:tcPr>
+          <w:p>
+            <w:r>
+              <w:t xml:space="preserve"> </w:t>
+            </w:r>
+          </w:p>
+        </w:tc>
+      </w:tr>
+      <w:tr>
+        <w:tc>
+          <w:tcPr>
+            <w:tcW w:w="1940" w:type="dxa"/>
+          </w:tcPr>
+          <w:p>
+            <w:r>
+              <w:t>HelloWorldServlet.java</w:t>
+            </w:r>
+          </w:p>
+        </w:tc>
+        <w:tc>
+          <w:tcPr>
+            <w:tcW w:w="4805" w:type="dxa"/>
+          </w:tcPr>
+          <w:p>
+            <w:pPr>
+              <w:rPr>
+                <w:rFonts w:ascii="Calibri" w:hAnsi="Calibri" w:cs="Calibri"/>
+                <w:b/>
+                <w:bCs/>
+                <w:color w:val="0000E9"/>
+                <w:szCs w:val="32"/>
+                <w:u w:val="single" w:color="0000E9"/>
+              </w:rPr>
+            </w:pPr>
+            <w:r>
+              <w:rPr>
+                <w:rFonts w:ascii="Calibri" w:hAnsi="Calibri" w:cs="Calibri"/>
+                <w:b/>
+                <w:bCs/>
+                <w:color w:val="0000E9"/>
+                <w:szCs w:val="32"/>
+                <w:u w:val="single" w:color="0000E9"/>
+              </w:rPr>
+              <w:t>https://github.com/ireland-isaac/isaac-ireland.github.io/tree/master/familiarity%20review/Servlets/netbeansCode/HelloWorldServlet</w:t>
+            </w:r>
+          </w:p>
+        </w:tc>
+        <w:tc>
+          <w:tcPr>
+            <w:tcW w:w="1652" w:type="dxa"/>
+          </w:tcPr>
+          <w:p>
+            <w:r>
+              <w:t>This should pull simple website that has can be dynamic</w:t>
+            </w:r>
+          </w:p>
+        </w:tc>
+        <w:tc>
+          <w:tcPr>
+            <w:tcW w:w="1678" w:type="dxa"/>
+          </w:tcPr>
+          <w:p>
+            <w:r>
+              <w:t>Sandbox + my site</w:t>
+            </w:r>
+          </w:p>
+        </w:tc>
+      </w:tr>
+    </w:tbl>
     <w:p/>
     <w:sectPr>
       <w:pgSz w:w="12240" w:h="15840"/>

</xml_diff>